<commit_message>
Maj du guide utilisateur
</commit_message>
<xml_diff>
--- a/Guide utilisateur.docx
+++ b/Guide utilisateur.docx
@@ -1,6 +1,6 @@
 
 <file path=word/document.xml><?xml version="1.0" encoding="utf-8"?>
-<w:document xmlns:wpc="http://schemas.microsoft.com/office/word/2010/wordprocessingCanvas" xmlns:cx="http://schemas.microsoft.com/office/drawing/2014/chartex" xmlns:cx1="http://schemas.microsoft.com/office/drawing/2015/9/8/chartex" xmlns:cx2="http://schemas.microsoft.com/office/drawing/2015/10/21/chartex" xmlns:cx3="http://schemas.microsoft.com/office/drawing/2016/5/9/chartex" xmlns:cx4="http://schemas.microsoft.com/office/drawing/2016/5/10/chartex" xmlns:cx5="http://schemas.microsoft.com/office/drawing/2016/5/11/chartex" xmlns:cx6="http://schemas.microsoft.com/office/drawing/2016/5/12/chartex" xmlns:cx7="http://schemas.microsoft.com/office/drawing/2016/5/13/chartex" xmlns:cx8="http://schemas.microsoft.com/office/drawing/2016/5/14/chartex" xmlns:mc="http://schemas.openxmlformats.org/markup-compatibility/2006" xmlns:aink="http://schemas.microsoft.com/office/drawing/2016/ink" xmlns:am3d="http://schemas.microsoft.com/office/drawing/2017/model3d" xmlns:o="urn:schemas-microsoft-com:office:office" xmlns:oel="http://schemas.microsoft.com/office/2019/extlst" xmlns:r="http://schemas.openxmlformats.org/officeDocument/2006/relationships" xmlns:m="http://schemas.openxmlformats.org/officeDocument/2006/math" xmlns:v="urn:schemas-microsoft-com:vml" xmlns:wp14="http://schemas.microsoft.com/office/word/2010/wordprocessingDrawing" xmlns:wp="http://schemas.openxmlformats.org/drawingml/2006/wordprocessingDrawing" xmlns:w10="urn:schemas-microsoft-com:office:word" xmlns:w="http://schemas.openxmlformats.org/wordprocessingml/2006/main" xmlns:w14="http://schemas.microsoft.com/office/word/2010/wordml" xmlns:w15="http://schemas.microsoft.com/office/word/2012/wordml" xmlns:w16cex="http://schemas.microsoft.com/office/word/2018/wordml/cex" xmlns:w16cid="http://schemas.microsoft.com/office/word/2016/wordml/cid" xmlns:w16="http://schemas.microsoft.com/office/word/2018/wordml" xmlns:w16sdtdh="http://schemas.microsoft.com/office/word/2020/wordml/sdtdatahash" xmlns:w16se="http://schemas.microsoft.com/office/word/2015/wordml/symex" xmlns:wpg="http://schemas.microsoft.com/office/word/2010/wordprocessingGroup" xmlns:wpi="http://schemas.microsoft.com/office/word/2010/wordprocessingInk" xmlns:wne="http://schemas.microsoft.com/office/word/2006/wordml" xmlns:wps="http://schemas.microsoft.com/office/word/2010/wordprocessingShape" mc:Ignorable="w14 w15 w16se w16cid w16 w16cex w16sdtdh wp14">
+<w:document xmlns:wpc="http://schemas.microsoft.com/office/word/2010/wordprocessingCanvas" xmlns:cx="http://schemas.microsoft.com/office/drawing/2014/chartex" xmlns:cx1="http://schemas.microsoft.com/office/drawing/2015/9/8/chartex" xmlns:mc="http://schemas.openxmlformats.org/markup-compatibility/2006" xmlns:o="urn:schemas-microsoft-com:office:office" xmlns:r="http://schemas.openxmlformats.org/officeDocument/2006/relationships" xmlns:m="http://schemas.openxmlformats.org/officeDocument/2006/math" xmlns:v="urn:schemas-microsoft-com:vml" xmlns:wp14="http://schemas.microsoft.com/office/word/2010/wordprocessingDrawing" xmlns:wp="http://schemas.openxmlformats.org/drawingml/2006/wordprocessingDrawing" xmlns:w10="urn:schemas-microsoft-com:office:word" xmlns:w="http://schemas.openxmlformats.org/wordprocessingml/2006/main" xmlns:w14="http://schemas.microsoft.com/office/word/2010/wordml" xmlns:w15="http://schemas.microsoft.com/office/word/2012/wordml" xmlns:w16se="http://schemas.microsoft.com/office/word/2015/wordml/symex" xmlns:wpg="http://schemas.microsoft.com/office/word/2010/wordprocessingGroup" xmlns:wpi="http://schemas.microsoft.com/office/word/2010/wordprocessingInk" xmlns:wne="http://schemas.microsoft.com/office/word/2006/wordml" xmlns:wps="http://schemas.microsoft.com/office/word/2010/wordprocessingShape" mc:Ignorable="w14 w15 w16se wp14">
   <w:body>
     <w:sdt>
       <w:sdtPr>
@@ -509,7 +509,15 @@
     </w:p>
     <w:p>
       <w:r>
-        <w:t>Si vous cliquez dessus, vous allez être redirigé vers un formulaire de connection ou vous allez devoir saisir votre courriel avec votre mot de passe.</w:t>
+        <w:t xml:space="preserve">Si vous cliquez dessus, vous allez être redirigé vers un formulaire de </w:t>
+      </w:r>
+      <w:proofErr w:type="spellStart"/>
+      <w:r>
+        <w:t>connection</w:t>
+      </w:r>
+      <w:proofErr w:type="spellEnd"/>
+      <w:r>
+        <w:t xml:space="preserve"> ou vous allez devoir saisir votre courriel avec votre mot de passe.</w:t>
       </w:r>
     </w:p>
     <w:p>
@@ -556,6 +564,15 @@
       </w:r>
     </w:p>
     <w:p>
+      <w:pPr>
+        <w:rPr>
+          <w:rFonts w:ascii="Arial" w:hAnsi="Arial" w:cs="Arial"/>
+          <w:color w:val="000000"/>
+          <w:sz w:val="20"/>
+          <w:szCs w:val="20"/>
+          <w:shd w:val="clear" w:color="auto" w:fill="FFFFFF"/>
+        </w:rPr>
+      </w:pPr>
       <w:r>
         <w:rPr>
           <w:b/>
@@ -566,7 +583,15 @@
       </w:r>
       <w:r>
         <w:br/>
-        <w:t xml:space="preserve">Délégué régional : villou </w:t>
+        <w:t xml:space="preserve">Délégué régional : </w:t>
+      </w:r>
+      <w:proofErr w:type="spellStart"/>
+      <w:r>
+        <w:t>villou</w:t>
+      </w:r>
+      <w:proofErr w:type="spellEnd"/>
+      <w:r>
+        <w:t xml:space="preserve"> </w:t>
       </w:r>
       <w:r>
         <w:rPr>
@@ -578,7 +603,7 @@
         </w:rPr>
         <w:t xml:space="preserve">/ </w:t>
       </w:r>
-      <w:proofErr w:type="gramStart"/>
+      <w:proofErr w:type="spellStart"/>
       <w:r>
         <w:rPr>
           <w:rFonts w:ascii="Arial" w:hAnsi="Arial" w:cs="Arial"/>
@@ -587,9 +612,9 @@
           <w:szCs w:val="20"/>
           <w:shd w:val="clear" w:color="auto" w:fill="FFFFFF"/>
         </w:rPr>
-        <w:t>VilLou!</w:t>
-      </w:r>
-      <w:proofErr w:type="gramEnd"/>
+        <w:t>VilLou</w:t>
+      </w:r>
+      <w:proofErr w:type="spellEnd"/>
       <w:r>
         <w:rPr>
           <w:rFonts w:ascii="Arial" w:hAnsi="Arial" w:cs="Arial"/>
@@ -598,32 +623,110 @@
           <w:szCs w:val="20"/>
           <w:shd w:val="clear" w:color="auto" w:fill="FFFFFF"/>
         </w:rPr>
-        <w:br/>
-        <w:t xml:space="preserve">Client lambda : </w:t>
-      </w:r>
-      <w:r>
-        <w:rPr>
-          <w:rFonts w:ascii="Arial" w:hAnsi="Arial" w:cs="Arial"/>
-          <w:sz w:val="20"/>
-          <w:szCs w:val="20"/>
-          <w:shd w:val="clear" w:color="auto" w:fill="FFFFFF"/>
-        </w:rPr>
-        <w:t>beddav</w:t>
-      </w:r>
-      <w:r>
-        <w:rPr>
-          <w:rFonts w:ascii="Arial" w:hAnsi="Arial" w:cs="Arial"/>
-          <w:color w:val="000000"/>
-          <w:sz w:val="20"/>
-          <w:szCs w:val="20"/>
-          <w:shd w:val="clear" w:color="auto" w:fill="FFFFFF"/>
-        </w:rPr>
-        <w:t xml:space="preserve"> / BedDav!</w:t>
-      </w:r>
-    </w:p>
-    <w:p>
-      <w:r>
-        <w:t>Une fois vos indentifiants rentrés et que vous avez cliqué, vous serez redirigé vers votre profil. Sur votre profil, vous avez accès à vos informations personnelles.</w:t>
+        <w:t>!</w:t>
+      </w:r>
+    </w:p>
+    <w:p>
+      <w:r>
+        <w:t xml:space="preserve">Délégué Régional : </w:t>
+      </w:r>
+      <w:proofErr w:type="spellStart"/>
+      <w:r>
+        <w:t>b</w:t>
+      </w:r>
+      <w:r>
+        <w:t>edchr</w:t>
+      </w:r>
+      <w:proofErr w:type="spellEnd"/>
+      <w:r>
+        <w:t xml:space="preserve"> / </w:t>
+      </w:r>
+      <w:proofErr w:type="spellStart"/>
+      <w:r>
+        <w:t>BedChr</w:t>
+      </w:r>
+      <w:proofErr w:type="spellEnd"/>
+      <w:r>
+        <w:t> !</w:t>
+      </w:r>
+    </w:p>
+    <w:p>
+      <w:r>
+        <w:t xml:space="preserve">Délégué Régional : </w:t>
+      </w:r>
+      <w:proofErr w:type="spellStart"/>
+      <w:r>
+        <w:t>tuslou</w:t>
+      </w:r>
+      <w:proofErr w:type="spellEnd"/>
+      <w:r>
+        <w:t xml:space="preserve"> / </w:t>
+      </w:r>
+      <w:proofErr w:type="spellStart"/>
+      <w:r>
+        <w:t>TusLou</w:t>
+      </w:r>
+      <w:proofErr w:type="spellEnd"/>
+      <w:r>
+        <w:t>!</w:t>
+      </w:r>
+    </w:p>
+    <w:p>
+      <w:r>
+        <w:t xml:space="preserve">Visiteur : </w:t>
+      </w:r>
+      <w:proofErr w:type="spellStart"/>
+      <w:r>
+        <w:t>tusjos</w:t>
+      </w:r>
+      <w:proofErr w:type="spellEnd"/>
+      <w:r>
+        <w:t xml:space="preserve"> / </w:t>
+      </w:r>
+      <w:proofErr w:type="spellStart"/>
+      <w:r>
+        <w:t>TusJos</w:t>
+      </w:r>
+      <w:proofErr w:type="spellEnd"/>
+      <w:r>
+        <w:t>!</w:t>
+      </w:r>
+    </w:p>
+    <w:p>
+      <w:r>
+        <w:t xml:space="preserve">Visiteur : </w:t>
+      </w:r>
+      <w:proofErr w:type="spellStart"/>
+      <w:r>
+        <w:t>anddav</w:t>
+      </w:r>
+      <w:proofErr w:type="spellEnd"/>
+      <w:r>
+        <w:t xml:space="preserve"> / </w:t>
+      </w:r>
+      <w:proofErr w:type="spellStart"/>
+      <w:r>
+        <w:t>AndDav</w:t>
+      </w:r>
+      <w:bookmarkStart w:id="1" w:name="_GoBack"/>
+      <w:bookmarkEnd w:id="1"/>
+      <w:proofErr w:type="spellEnd"/>
+      <w:r>
+        <w:t>!</w:t>
+      </w:r>
+    </w:p>
+    <w:p/>
+    <w:p>
+      <w:r>
+        <w:t xml:space="preserve">Une fois vos </w:t>
+      </w:r>
+      <w:proofErr w:type="spellStart"/>
+      <w:r>
+        <w:t>indentifiants</w:t>
+      </w:r>
+      <w:proofErr w:type="spellEnd"/>
+      <w:r>
+        <w:t xml:space="preserve"> rentrés et que vous avez cliqué, vous serez redirigé vers votre profil. Sur votre profil, vous avez accès à vos informations personnelles.</w:t>
       </w:r>
     </w:p>
     <w:p>
@@ -676,6 +779,7 @@
     </w:p>
     <w:p>
       <w:r>
+        <w:lastRenderedPageBreak/>
         <w:br w:type="page"/>
       </w:r>
     </w:p>
@@ -683,12 +787,12 @@
       <w:pPr>
         <w:pStyle w:val="Titre1"/>
       </w:pPr>
-      <w:bookmarkStart w:id="1" w:name="_Toc104386781"/>
+      <w:bookmarkStart w:id="2" w:name="_Toc104386781"/>
       <w:r>
         <w:lastRenderedPageBreak/>
         <w:t>Voir les médicaments</w:t>
       </w:r>
-      <w:bookmarkEnd w:id="1"/>
+      <w:bookmarkEnd w:id="2"/>
     </w:p>
     <w:p>
       <w:r>
@@ -810,7 +914,7 @@
 </file>
 
 <file path=word/styles.xml><?xml version="1.0" encoding="utf-8"?>
-<w:styles xmlns:mc="http://schemas.openxmlformats.org/markup-compatibility/2006" xmlns:r="http://schemas.openxmlformats.org/officeDocument/2006/relationships" xmlns:w="http://schemas.openxmlformats.org/wordprocessingml/2006/main" xmlns:w14="http://schemas.microsoft.com/office/word/2010/wordml" xmlns:w15="http://schemas.microsoft.com/office/word/2012/wordml" xmlns:w16cex="http://schemas.microsoft.com/office/word/2018/wordml/cex" xmlns:w16cid="http://schemas.microsoft.com/office/word/2016/wordml/cid" xmlns:w16="http://schemas.microsoft.com/office/word/2018/wordml" xmlns:w16sdtdh="http://schemas.microsoft.com/office/word/2020/wordml/sdtdatahash" xmlns:w16se="http://schemas.microsoft.com/office/word/2015/wordml/symex" mc:Ignorable="w14 w15 w16se w16cid w16 w16cex w16sdtdh">
+<w:styles xmlns:mc="http://schemas.openxmlformats.org/markup-compatibility/2006" xmlns:r="http://schemas.openxmlformats.org/officeDocument/2006/relationships" xmlns:w="http://schemas.openxmlformats.org/wordprocessingml/2006/main" xmlns:w14="http://schemas.microsoft.com/office/word/2010/wordml" xmlns:w15="http://schemas.microsoft.com/office/word/2012/wordml" xmlns:w16se="http://schemas.microsoft.com/office/word/2015/wordml/symex" mc:Ignorable="w14 w15 w16se">
   <w:docDefaults>
     <w:rPrDefault>
       <w:rPr>
@@ -826,7 +930,7 @@
       </w:pPr>
     </w:pPrDefault>
   </w:docDefaults>
-  <w:latentStyles w:defLockedState="0" w:defUIPriority="99" w:defSemiHidden="0" w:defUnhideWhenUsed="0" w:defQFormat="0" w:count="376">
+  <w:latentStyles w:defLockedState="0" w:defUIPriority="99" w:defSemiHidden="0" w:defUnhideWhenUsed="0" w:defQFormat="0" w:count="371">
     <w:lsdException w:name="Normal" w:uiPriority="0" w:qFormat="1"/>
     <w:lsdException w:name="heading 1" w:uiPriority="9" w:qFormat="1"/>
     <w:lsdException w:name="heading 2" w:semiHidden="1" w:uiPriority="9" w:unhideWhenUsed="1" w:qFormat="1"/>
@@ -932,6 +1036,7 @@
     <w:lsdException w:name="HTML Sample" w:semiHidden="1" w:unhideWhenUsed="1"/>
     <w:lsdException w:name="HTML Typewriter" w:semiHidden="1" w:unhideWhenUsed="1"/>
     <w:lsdException w:name="HTML Variable" w:semiHidden="1" w:unhideWhenUsed="1"/>
+    <w:lsdException w:name="Normal Table" w:semiHidden="1" w:unhideWhenUsed="1"/>
     <w:lsdException w:name="annotation subject" w:semiHidden="1" w:unhideWhenUsed="1"/>
     <w:lsdException w:name="No List" w:semiHidden="1" w:unhideWhenUsed="1"/>
     <w:lsdException w:name="Outline List 1" w:semiHidden="1" w:unhideWhenUsed="1"/>
@@ -974,8 +1079,11 @@
     <w:lsdException w:name="Table Contemporary" w:semiHidden="1" w:unhideWhenUsed="1"/>
     <w:lsdException w:name="Table Elegant" w:semiHidden="1" w:unhideWhenUsed="1"/>
     <w:lsdException w:name="Table Professional" w:semiHidden="1" w:unhideWhenUsed="1"/>
+    <w:lsdException w:name="Table Subtle 1" w:semiHidden="1" w:unhideWhenUsed="1"/>
     <w:lsdException w:name="Table Subtle 2" w:semiHidden="1" w:unhideWhenUsed="1"/>
     <w:lsdException w:name="Table Web 1" w:semiHidden="1" w:unhideWhenUsed="1"/>
+    <w:lsdException w:name="Table Web 2" w:semiHidden="1" w:unhideWhenUsed="1"/>
+    <w:lsdException w:name="Table Web 3" w:semiHidden="1" w:unhideWhenUsed="1"/>
     <w:lsdException w:name="Balloon Text" w:semiHidden="1" w:unhideWhenUsed="1"/>
     <w:lsdException w:name="Table Grid" w:uiPriority="39"/>
     <w:lsdException w:name="Table Theme" w:semiHidden="1" w:unhideWhenUsed="1"/>
@@ -1194,11 +1302,6 @@
     <w:lsdException w:name="List Table 5 Dark Accent 6" w:uiPriority="50"/>
     <w:lsdException w:name="List Table 6 Colorful Accent 6" w:uiPriority="51"/>
     <w:lsdException w:name="List Table 7 Colorful Accent 6" w:uiPriority="52"/>
-    <w:lsdException w:name="Mention" w:semiHidden="1" w:unhideWhenUsed="1"/>
-    <w:lsdException w:name="Smart Hyperlink" w:semiHidden="1" w:unhideWhenUsed="1"/>
-    <w:lsdException w:name="Hashtag" w:semiHidden="1" w:unhideWhenUsed="1"/>
-    <w:lsdException w:name="Unresolved Mention" w:semiHidden="1" w:unhideWhenUsed="1"/>
-    <w:lsdException w:name="Smart Link" w:semiHidden="1" w:unhideWhenUsed="1"/>
   </w:latentStyles>
   <w:style w:type="paragraph" w:default="1" w:styleId="Normal">
     <w:name w:val="Normal"/>
@@ -1606,7 +1709,7 @@
 </file>
 
 <file path=customXml/itemProps1.xml><?xml version="1.0" encoding="utf-8"?>
-<ds:datastoreItem xmlns:ds="http://schemas.openxmlformats.org/officeDocument/2006/customXml" ds:itemID="{90827AEB-8B2A-48CB-BBE6-575BE842BC5A}">
+<ds:datastoreItem xmlns:ds="http://schemas.openxmlformats.org/officeDocument/2006/customXml" ds:itemID="{8C87F780-8083-40E7-9BAA-AD8096BC756A}">
   <ds:schemaRefs>
     <ds:schemaRef ds:uri="http://schemas.openxmlformats.org/officeDocument/2006/bibliography"/>
   </ds:schemaRefs>

</xml_diff>